<commit_message>
update the report for socket programming
</commit_message>
<xml_diff>
--- a/socket_programming/Assignment/report.docx
+++ b/socket_programming/Assignment/report.docx
@@ -49,11 +49,15 @@
       </w:r>
     </w:p>
     <w:p>
-      <w:proofErr w:type="gramStart"/>
-      <w:r>
-        <w:t>As the error rate increases, the time taken to transmit all the data increases exponentially.</w:t>
-      </w:r>
-      <w:proofErr w:type="gramEnd"/>
+      <w:r>
+        <w:t xml:space="preserve">As the error rate increases, </w:t>
+      </w:r>
+      <w:r>
+        <w:t>the throughput drops linearly</w:t>
+      </w:r>
+      <w:r>
+        <w:t>.</w:t>
+      </w:r>
     </w:p>
     <w:p/>
     <w:p>
@@ -113,10 +117,84 @@
     <w:p>
       <w:r>
         <w:lastRenderedPageBreak/>
-        <w:t>Experiments are done on local machine and therefore network is not the factor that may cause error margin here. However, as CPU usage varies, processing time will be different for each transmission and therefore the usage of CPU when experiment is being conducted will affect the result.</w:t>
+        <w:t>As for the reason for linearity between error rate and data rate, assume that band width, link length, queuing time are all constant, the amount of data transferred over unit time—</w:t>
+      </w:r>
+      <w:r>
+        <w:t>raw data rate(throughput when error rate is 0)</w:t>
+      </w:r>
+      <w:r>
+        <w:t xml:space="preserve"> should remain unchanged. And as error rate increases, the amount of data needed to be sent over increase. So the relationship should be </w:t>
+      </w:r>
+      <w:proofErr w:type="gramStart"/>
+      <w:r>
+        <w:t>throughput(</w:t>
+      </w:r>
+      <w:proofErr w:type="spellStart"/>
+      <w:proofErr w:type="gramEnd"/>
+      <w:r>
+        <w:t>errorRate</w:t>
+      </w:r>
+      <w:proofErr w:type="spellEnd"/>
+      <w:r>
+        <w:t>) = throughput(</w:t>
+      </w:r>
+      <w:proofErr w:type="spellStart"/>
+      <w:r>
+        <w:t>errorRate</w:t>
+      </w:r>
+      <w:proofErr w:type="spellEnd"/>
+      <w:r>
+        <w:t xml:space="preserve">=0) * (1 - </w:t>
+      </w:r>
+      <w:proofErr w:type="spellStart"/>
+      <w:r>
+        <w:t>errorRate</w:t>
+      </w:r>
+      <w:proofErr w:type="spellEnd"/>
+      <w:r>
+        <w:t>) as throughput</w:t>
+      </w:r>
+      <w:r>
+        <w:t xml:space="preserve"> = </w:t>
+      </w:r>
+      <w:proofErr w:type="spellStart"/>
+      <w:r>
+        <w:t>dataSize</w:t>
+      </w:r>
+      <w:proofErr w:type="spellEnd"/>
+      <w:r>
+        <w:t xml:space="preserve">/transmission time = </w:t>
+      </w:r>
+      <w:proofErr w:type="spellStart"/>
+      <w:r>
+        <w:t>dataSize</w:t>
+      </w:r>
+      <w:proofErr w:type="spellEnd"/>
+      <w:r>
+        <w:t>/((</w:t>
+      </w:r>
+      <w:proofErr w:type="spellStart"/>
+      <w:r>
+        <w:t>dataSize</w:t>
+      </w:r>
+      <w:proofErr w:type="spellEnd"/>
+      <w:r>
+        <w:t>/(1-p))/raw data rate) = (1-p) * raw data rate = (1 - p) * throughput(when error rate is 0)</w:t>
+      </w:r>
+    </w:p>
+    <w:p/>
+    <w:p>
+      <w:r>
+        <w:t>Data length versus data rate is different. As data size increase, the number of RTT required is decreasing but there is a limit to that—1, which means as data length grows, data rate will increase as well to a certain limit.</w:t>
       </w:r>
       <w:bookmarkStart w:id="0" w:name="_GoBack"/>
       <w:bookmarkEnd w:id="0"/>
+    </w:p>
+    <w:p/>
+    <w:p>
+      <w:r>
+        <w:t>Experiments are done on local machine and therefore network is not the factor that may cause error margin here. However, as CPU usage varies, processing time will be different for each transmission and therefore the usage of CPU when experiment is being conducted will affect the result.</w:t>
+      </w:r>
     </w:p>
     <w:sectPr>
       <w:pgSz w:w="12240" w:h="15840"/>
@@ -757,11 +835,11 @@
           <c:showPercent val="0"/>
           <c:showBubbleSize val="0"/>
         </c:dLbls>
-        <c:axId val="39346944"/>
-        <c:axId val="39348864"/>
+        <c:axId val="43338368"/>
+        <c:axId val="92739072"/>
       </c:scatterChart>
       <c:valAx>
-        <c:axId val="39346944"/>
+        <c:axId val="43338368"/>
         <c:scaling>
           <c:orientation val="minMax"/>
         </c:scaling>
@@ -813,12 +891,12 @@
             <a:endParaRPr lang="en-US"/>
           </a:p>
         </c:txPr>
-        <c:crossAx val="39348864"/>
+        <c:crossAx val="92739072"/>
         <c:crosses val="autoZero"/>
         <c:crossBetween val="midCat"/>
       </c:valAx>
       <c:valAx>
-        <c:axId val="39348864"/>
+        <c:axId val="92739072"/>
         <c:scaling>
           <c:orientation val="minMax"/>
         </c:scaling>
@@ -870,7 +948,7 @@
             <a:endParaRPr lang="en-US"/>
           </a:p>
         </c:txPr>
-        <c:crossAx val="39346944"/>
+        <c:crossAx val="43338368"/>
         <c:crosses val="autoZero"/>
         <c:crossBetween val="midCat"/>
       </c:valAx>
@@ -1089,11 +1167,11 @@
           <c:showPercent val="0"/>
           <c:showBubbleSize val="0"/>
         </c:dLbls>
-        <c:axId val="39733888"/>
-        <c:axId val="39740160"/>
+        <c:axId val="42610688"/>
+        <c:axId val="42612608"/>
       </c:scatterChart>
       <c:valAx>
-        <c:axId val="39733888"/>
+        <c:axId val="42610688"/>
         <c:scaling>
           <c:orientation val="minMax"/>
         </c:scaling>
@@ -1126,12 +1204,12 @@
         <c:majorTickMark val="out"/>
         <c:minorTickMark val="none"/>
         <c:tickLblPos val="nextTo"/>
-        <c:crossAx val="39740160"/>
+        <c:crossAx val="42612608"/>
         <c:crosses val="autoZero"/>
         <c:crossBetween val="midCat"/>
       </c:valAx>
       <c:valAx>
-        <c:axId val="39740160"/>
+        <c:axId val="42612608"/>
         <c:scaling>
           <c:orientation val="minMax"/>
         </c:scaling>
@@ -1161,7 +1239,7 @@
         <c:majorTickMark val="out"/>
         <c:minorTickMark val="none"/>
         <c:tickLblPos val="nextTo"/>
-        <c:crossAx val="39733888"/>
+        <c:crossAx val="42610688"/>
         <c:crosses val="autoZero"/>
         <c:crossBetween val="midCat"/>
       </c:valAx>
@@ -1347,11 +1425,11 @@
           <c:showPercent val="0"/>
           <c:showBubbleSize val="0"/>
         </c:dLbls>
-        <c:axId val="39764736"/>
-        <c:axId val="39766656"/>
+        <c:axId val="43255680"/>
+        <c:axId val="43286528"/>
       </c:scatterChart>
       <c:valAx>
-        <c:axId val="39764736"/>
+        <c:axId val="43255680"/>
         <c:scaling>
           <c:orientation val="minMax"/>
         </c:scaling>
@@ -1384,12 +1462,12 @@
         <c:majorTickMark val="out"/>
         <c:minorTickMark val="none"/>
         <c:tickLblPos val="nextTo"/>
-        <c:crossAx val="39766656"/>
+        <c:crossAx val="43286528"/>
         <c:crosses val="autoZero"/>
         <c:crossBetween val="midCat"/>
       </c:valAx>
       <c:valAx>
-        <c:axId val="39766656"/>
+        <c:axId val="43286528"/>
         <c:scaling>
           <c:orientation val="minMax"/>
         </c:scaling>
@@ -1419,7 +1497,7 @@
         <c:majorTickMark val="out"/>
         <c:minorTickMark val="none"/>
         <c:tickLblPos val="nextTo"/>
-        <c:crossAx val="39764736"/>
+        <c:crossAx val="43255680"/>
         <c:crosses val="autoZero"/>
         <c:crossBetween val="midCat"/>
       </c:valAx>
@@ -1579,11 +1657,11 @@
           <c:showPercent val="0"/>
           <c:showBubbleSize val="0"/>
         </c:dLbls>
-        <c:axId val="39866368"/>
-        <c:axId val="39868288"/>
+        <c:axId val="43295872"/>
+        <c:axId val="43297792"/>
       </c:scatterChart>
       <c:valAx>
-        <c:axId val="39866368"/>
+        <c:axId val="43295872"/>
         <c:scaling>
           <c:orientation val="minMax"/>
         </c:scaling>
@@ -1616,12 +1694,12 @@
         <c:majorTickMark val="out"/>
         <c:minorTickMark val="none"/>
         <c:tickLblPos val="nextTo"/>
-        <c:crossAx val="39868288"/>
+        <c:crossAx val="43297792"/>
         <c:crosses val="autoZero"/>
         <c:crossBetween val="midCat"/>
       </c:valAx>
       <c:valAx>
-        <c:axId val="39868288"/>
+        <c:axId val="43297792"/>
         <c:scaling>
           <c:orientation val="minMax"/>
         </c:scaling>
@@ -1651,7 +1729,7 @@
         <c:majorTickMark val="out"/>
         <c:minorTickMark val="none"/>
         <c:tickLblPos val="nextTo"/>
-        <c:crossAx val="39866368"/>
+        <c:crossAx val="43295872"/>
         <c:crosses val="autoZero"/>
         <c:crossBetween val="midCat"/>
       </c:valAx>

</xml_diff>